<commit_message>
Ergebnis hinzugefügt + als pdf
</commit_message>
<xml_diff>
--- a/Laborbericht 3.docx
+++ b/Laborbericht 3.docx
@@ -6,6 +6,8 @@
       <w:pPr>
         <w:pStyle w:val="Text"/>
       </w:pPr>
+      <w:bookmarkStart w:id="0" w:name="_GoBack"/>
+      <w:bookmarkEnd w:id="0"/>
     </w:p>
     <w:p>
       <w:pPr>
@@ -376,17 +378,8 @@
           <w:szCs w:val="24"/>
         </w:rPr>
         <w:tab/>
-        <w:t xml:space="preserve">Emel </w:t>
-      </w:r>
-      <w:proofErr w:type="spellStart"/>
-      <w:r>
-        <w:rPr>
-          <w:sz w:val="24"/>
-          <w:szCs w:val="24"/>
-        </w:rPr>
-        <w:t>Altmisoglu</w:t>
-      </w:r>
-      <w:proofErr w:type="spellEnd"/>
+        <w:t>Emel Altmisoglu</w:t>
+      </w:r>
       <w:r>
         <w:rPr>
           <w:sz w:val="24"/>
@@ -599,39 +592,7 @@
           <w:sz w:val="24"/>
           <w:szCs w:val="24"/>
         </w:rPr>
-        <w:t xml:space="preserve">Access </w:t>
-      </w:r>
-      <w:proofErr w:type="spellStart"/>
-      <w:r>
-        <w:rPr>
-          <w:sz w:val="24"/>
-          <w:szCs w:val="24"/>
-        </w:rPr>
-        <w:t>control</w:t>
-      </w:r>
-      <w:proofErr w:type="spellEnd"/>
-      <w:r>
-        <w:rPr>
-          <w:sz w:val="24"/>
-          <w:szCs w:val="24"/>
-        </w:rPr>
-        <w:t xml:space="preserve"> </w:t>
-      </w:r>
-      <w:proofErr w:type="spellStart"/>
-      <w:r>
-        <w:rPr>
-          <w:sz w:val="24"/>
-          <w:szCs w:val="24"/>
-        </w:rPr>
-        <w:t>lists</w:t>
-      </w:r>
-      <w:proofErr w:type="spellEnd"/>
-      <w:r>
-        <w:rPr>
-          <w:sz w:val="24"/>
-          <w:szCs w:val="24"/>
-        </w:rPr>
-        <w:t xml:space="preserve"> (ALCs) sind eine Art Filter für ein Netzwerk. Dabei werden sie von Routern und Switches benutzt um Datenfluss in ein Netzwerk oder aus einem Netzwerk an der Schnittstelle zu erlauben oder zu verbieten. </w:t>
+        <w:t xml:space="preserve">Access control lists (ALCs) sind eine Art Filter für ein Netzwerk. Dabei werden sie von Routern und Switches benutzt um Datenfluss in ein Netzwerk oder aus einem Netzwerk an der Schnittstelle zu erlauben oder zu verbieten. </w:t>
       </w:r>
     </w:p>
     <w:p>
@@ -674,7 +635,6 @@
         </w:rPr>
         <w:t xml:space="preserve">ACLs sind nicht so komplex oder sicher wie </w:t>
       </w:r>
-      <w:proofErr w:type="spellStart"/>
       <w:r>
         <w:rPr>
           <w:sz w:val="24"/>
@@ -687,15 +647,7 @@
           <w:sz w:val="24"/>
           <w:szCs w:val="24"/>
         </w:rPr>
-        <w:t>tateful</w:t>
-      </w:r>
-      <w:proofErr w:type="spellEnd"/>
-      <w:r>
-        <w:rPr>
-          <w:sz w:val="24"/>
-          <w:szCs w:val="24"/>
-        </w:rPr>
-        <w:t xml:space="preserve"> </w:t>
+        <w:t xml:space="preserve">tateful </w:t>
       </w:r>
       <w:r>
         <w:rPr>
@@ -803,48 +755,48 @@
           <w:sz w:val="24"/>
           <w:szCs w:val="24"/>
         </w:rPr>
-        <w:t xml:space="preserve">, vergleicht sie mit den festgelegten </w:t>
-      </w:r>
-      <w:r>
-        <w:rPr>
-          <w:sz w:val="24"/>
-          <w:szCs w:val="24"/>
-        </w:rPr>
-        <w:t>ACL</w:t>
-      </w:r>
-      <w:r>
-        <w:rPr>
-          <w:sz w:val="24"/>
-          <w:szCs w:val="24"/>
-        </w:rPr>
-        <w:t xml:space="preserve"> Kriterien und entscheidet dann ob der Datenfluss erlaubt oder verboten wird. </w:t>
-      </w:r>
-    </w:p>
-    <w:p>
-      <w:pPr>
-        <w:pStyle w:val="Text"/>
-        <w:spacing w:line="360" w:lineRule="auto"/>
-        <w:rPr>
-          <w:sz w:val="24"/>
-          <w:szCs w:val="24"/>
-        </w:rPr>
-      </w:pPr>
-    </w:p>
-    <w:p>
-      <w:pPr>
-        <w:pStyle w:val="Text"/>
-        <w:spacing w:line="360" w:lineRule="auto"/>
-        <w:rPr>
-          <w:sz w:val="24"/>
-          <w:szCs w:val="24"/>
-        </w:rPr>
-      </w:pPr>
-      <w:r>
-        <w:rPr>
-          <w:sz w:val="24"/>
-          <w:szCs w:val="24"/>
-        </w:rPr>
-        <w:t xml:space="preserve">In unserem Fall ist das Netzwerkgerät ein Router, der eingehenden Datenfluss analysieren und </w:t>
+        <w:t xml:space="preserve">, vergleicht sie mit den festgelegten ACL Kriterien und entscheidet dann ob der Datenfluss erlaubt oder verboten wird. </w:t>
+      </w:r>
+    </w:p>
+    <w:p>
+      <w:pPr>
+        <w:pStyle w:val="Text"/>
+        <w:spacing w:line="360" w:lineRule="auto"/>
+        <w:rPr>
+          <w:sz w:val="24"/>
+          <w:szCs w:val="24"/>
+        </w:rPr>
+      </w:pPr>
+    </w:p>
+    <w:p>
+      <w:pPr>
+        <w:pStyle w:val="Text"/>
+        <w:spacing w:line="360" w:lineRule="auto"/>
+        <w:rPr>
+          <w:sz w:val="24"/>
+          <w:szCs w:val="24"/>
+        </w:rPr>
+      </w:pPr>
+      <w:r>
+        <w:rPr>
+          <w:sz w:val="24"/>
+          <w:szCs w:val="24"/>
+        </w:rPr>
+        <w:t xml:space="preserve">In </w:t>
+      </w:r>
+      <w:r>
+        <w:rPr>
+          <w:sz w:val="24"/>
+          <w:szCs w:val="24"/>
+        </w:rPr>
+        <w:t>diesem</w:t>
+      </w:r>
+      <w:r>
+        <w:rPr>
+          <w:sz w:val="24"/>
+          <w:szCs w:val="24"/>
+        </w:rPr>
+        <w:t xml:space="preserve"> Fall ist das Netzwerkgerät ein Router, der eingehenden Datenfluss analysieren und </w:t>
       </w:r>
       <w:r>
         <w:rPr>
@@ -1153,6 +1105,16 @@
           <w:szCs w:val="24"/>
         </w:rPr>
       </w:pPr>
+    </w:p>
+    <w:p>
+      <w:pPr>
+        <w:pStyle w:val="Text"/>
+        <w:spacing w:line="360" w:lineRule="auto"/>
+        <w:rPr>
+          <w:sz w:val="24"/>
+          <w:szCs w:val="24"/>
+        </w:rPr>
+      </w:pPr>
       <w:r>
         <w:rPr>
           <w:sz w:val="24"/>
@@ -1189,17 +1151,8 @@
           <w:sz w:val="24"/>
           <w:szCs w:val="24"/>
         </w:rPr>
-        <w:t xml:space="preserve"> </w:t>
-      </w:r>
-      <w:proofErr w:type="spellStart"/>
-      <w:r>
-        <w:rPr>
-          <w:sz w:val="24"/>
-          <w:szCs w:val="24"/>
-        </w:rPr>
-        <w:t>extended</w:t>
-      </w:r>
-      <w:proofErr w:type="spellEnd"/>
+        <w:t xml:space="preserve"> extended</w:t>
+      </w:r>
       <w:r>
         <w:rPr>
           <w:sz w:val="24"/>
@@ -1347,11 +1300,6 @@
     </w:p>
     <w:p>
       <w:pPr>
-        <w:pStyle w:val="Text"/>
-      </w:pPr>
-    </w:p>
-    <w:p>
-      <w:pPr>
         <w:pStyle w:val="berschrift"/>
         <w:jc w:val="center"/>
       </w:pPr>
@@ -1384,23 +1332,7 @@
           <w:sz w:val="24"/>
           <w:szCs w:val="24"/>
         </w:rPr>
-        <w:t xml:space="preserve">Als erstes wird eine </w:t>
-      </w:r>
-      <w:proofErr w:type="spellStart"/>
-      <w:r>
-        <w:rPr>
-          <w:sz w:val="24"/>
-          <w:szCs w:val="24"/>
-        </w:rPr>
-        <w:t>extended</w:t>
-      </w:r>
-      <w:proofErr w:type="spellEnd"/>
-      <w:r>
-        <w:rPr>
-          <w:sz w:val="24"/>
-          <w:szCs w:val="24"/>
-        </w:rPr>
-        <w:t xml:space="preserve"> ACL mit dem Namen „ACL“ </w:t>
+        <w:t xml:space="preserve">Als erstes wird eine extended ACL mit dem Namen „ACL“ </w:t>
       </w:r>
       <w:r>
         <w:rPr>
@@ -1440,7 +1372,6 @@
         </w:rPr>
         <w:t xml:space="preserve">wechselt man zunächst in den privilegierten Modus mit dem Befehl </w:t>
       </w:r>
-      <w:proofErr w:type="spellStart"/>
       <w:r>
         <w:rPr>
           <w:b/>
@@ -1449,7 +1380,6 @@
         </w:rPr>
         <w:t>enable</w:t>
       </w:r>
-      <w:proofErr w:type="spellEnd"/>
       <w:r>
         <w:rPr>
           <w:sz w:val="24"/>
@@ -1464,120 +1394,66 @@
         </w:rPr>
         <w:t xml:space="preserve">figurationsmodus mit dem Befehl </w:t>
       </w:r>
-      <w:proofErr w:type="spellStart"/>
       <w:r>
         <w:rPr>
           <w:b/>
           <w:sz w:val="24"/>
           <w:szCs w:val="24"/>
         </w:rPr>
-        <w:t>configure</w:t>
-      </w:r>
-      <w:proofErr w:type="spellEnd"/>
+        <w:t>configure terminal</w:t>
+      </w:r>
+      <w:r>
+        <w:rPr>
+          <w:sz w:val="24"/>
+          <w:szCs w:val="24"/>
+        </w:rPr>
+        <w:t>.</w:t>
+      </w:r>
+    </w:p>
+    <w:p>
+      <w:pPr>
+        <w:pStyle w:val="Text"/>
+        <w:spacing w:line="360" w:lineRule="auto"/>
+        <w:rPr>
+          <w:sz w:val="24"/>
+          <w:szCs w:val="24"/>
+        </w:rPr>
+      </w:pPr>
+      <w:r>
+        <w:rPr>
+          <w:sz w:val="24"/>
+          <w:szCs w:val="24"/>
+        </w:rPr>
+        <w:t xml:space="preserve">Zum </w:t>
+      </w:r>
+      <w:r>
+        <w:rPr>
+          <w:sz w:val="24"/>
+          <w:szCs w:val="24"/>
+        </w:rPr>
+        <w:t>Erstellen</w:t>
+      </w:r>
+      <w:r>
+        <w:rPr>
+          <w:sz w:val="24"/>
+          <w:szCs w:val="24"/>
+        </w:rPr>
+        <w:t xml:space="preserve"> der extended ACL mit dem Namen „ACL“ gibt man nun folgenden Befehl ein</w:t>
+      </w:r>
+      <w:r>
+        <w:rPr>
+          <w:sz w:val="24"/>
+          <w:szCs w:val="24"/>
+        </w:rPr>
+        <w:t xml:space="preserve"> </w:t>
+      </w:r>
       <w:r>
         <w:rPr>
           <w:b/>
           <w:sz w:val="24"/>
           <w:szCs w:val="24"/>
         </w:rPr>
-        <w:t xml:space="preserve"> terminal</w:t>
-      </w:r>
-      <w:r>
-        <w:rPr>
-          <w:sz w:val="24"/>
-          <w:szCs w:val="24"/>
-        </w:rPr>
-        <w:t>.</w:t>
-      </w:r>
-    </w:p>
-    <w:p>
-      <w:pPr>
-        <w:pStyle w:val="Text"/>
-        <w:spacing w:line="360" w:lineRule="auto"/>
-        <w:rPr>
-          <w:sz w:val="24"/>
-          <w:szCs w:val="24"/>
-        </w:rPr>
-      </w:pPr>
-      <w:r>
-        <w:rPr>
-          <w:sz w:val="24"/>
-          <w:szCs w:val="24"/>
-        </w:rPr>
-        <w:t xml:space="preserve">Zum </w:t>
-      </w:r>
-      <w:r>
-        <w:rPr>
-          <w:sz w:val="24"/>
-          <w:szCs w:val="24"/>
-        </w:rPr>
-        <w:t>Erstellen</w:t>
-      </w:r>
-      <w:r>
-        <w:rPr>
-          <w:sz w:val="24"/>
-          <w:szCs w:val="24"/>
-        </w:rPr>
-        <w:t xml:space="preserve"> der </w:t>
-      </w:r>
-      <w:proofErr w:type="spellStart"/>
-      <w:r>
-        <w:rPr>
-          <w:sz w:val="24"/>
-          <w:szCs w:val="24"/>
-        </w:rPr>
-        <w:t>extended</w:t>
-      </w:r>
-      <w:proofErr w:type="spellEnd"/>
-      <w:r>
-        <w:rPr>
-          <w:sz w:val="24"/>
-          <w:szCs w:val="24"/>
-        </w:rPr>
-        <w:t xml:space="preserve"> ACL mit dem Namen „ACL“ gibt man nun folgenden Befehl ein</w:t>
-      </w:r>
-      <w:r>
-        <w:rPr>
-          <w:sz w:val="24"/>
-          <w:szCs w:val="24"/>
-        </w:rPr>
-        <w:t xml:space="preserve"> </w:t>
-      </w:r>
-      <w:proofErr w:type="spellStart"/>
-      <w:r>
-        <w:rPr>
-          <w:b/>
-          <w:sz w:val="24"/>
-          <w:szCs w:val="24"/>
-        </w:rPr>
-        <w:t>ip</w:t>
-      </w:r>
-      <w:proofErr w:type="spellEnd"/>
-      <w:r>
-        <w:rPr>
-          <w:b/>
-          <w:sz w:val="24"/>
-          <w:szCs w:val="24"/>
-        </w:rPr>
-        <w:t xml:space="preserve"> access-list </w:t>
-      </w:r>
-      <w:proofErr w:type="spellStart"/>
-      <w:r>
-        <w:rPr>
-          <w:b/>
-          <w:sz w:val="24"/>
-          <w:szCs w:val="24"/>
-        </w:rPr>
-        <w:t>extended</w:t>
-      </w:r>
-      <w:proofErr w:type="spellEnd"/>
-      <w:r>
-        <w:rPr>
-          <w:b/>
-          <w:sz w:val="24"/>
-          <w:szCs w:val="24"/>
-        </w:rPr>
-        <w:t xml:space="preserve"> ACL</w:t>
+        <w:t>ip access-list extended ACL</w:t>
       </w:r>
       <w:r>
         <w:rPr>
@@ -1932,7 +1808,6 @@
         </w:rPr>
         <w:t xml:space="preserve">Wie in der Abbildung zu erkennen ist, wird mit dem Befehl </w:t>
       </w:r>
-      <w:proofErr w:type="spellStart"/>
       <w:r>
         <w:rPr>
           <w:b/>
@@ -1941,7 +1816,6 @@
         </w:rPr>
         <w:t>deny</w:t>
       </w:r>
-      <w:proofErr w:type="spellEnd"/>
       <w:r>
         <w:rPr>
           <w:sz w:val="24"/>
@@ -1964,65 +1838,78 @@
         </w:rPr>
         <w:t xml:space="preserve"> ist dabei das Protokoll, </w:t>
       </w:r>
-      <w:proofErr w:type="spellStart"/>
       <w:r>
         <w:rPr>
           <w:b/>
           <w:sz w:val="24"/>
           <w:szCs w:val="24"/>
         </w:rPr>
-        <w:t>host</w:t>
-      </w:r>
-      <w:proofErr w:type="spellEnd"/>
+        <w:t>host 172.31.1.101</w:t>
+      </w:r>
+      <w:r>
+        <w:rPr>
+          <w:sz w:val="24"/>
+          <w:szCs w:val="24"/>
+        </w:rPr>
+        <w:t xml:space="preserve"> der PC1,  </w:t>
+      </w:r>
       <w:r>
         <w:rPr>
           <w:b/>
           <w:sz w:val="24"/>
           <w:szCs w:val="24"/>
         </w:rPr>
-        <w:t xml:space="preserve"> 172.31.1.101</w:t>
-      </w:r>
-      <w:r>
-        <w:rPr>
-          <w:sz w:val="24"/>
-          <w:szCs w:val="24"/>
-        </w:rPr>
-        <w:t xml:space="preserve"> der PC1,  </w:t>
-      </w:r>
-      <w:proofErr w:type="spellStart"/>
-      <w:r>
-        <w:rPr>
+        <w:t>host 64.101.255.254</w:t>
+      </w:r>
+      <w:r>
+        <w:rPr>
+          <w:sz w:val="24"/>
+          <w:szCs w:val="24"/>
+        </w:rPr>
+        <w:t xml:space="preserve"> der </w:t>
+      </w:r>
+      <w:r>
+        <w:rPr>
+          <w:rFonts w:asciiTheme="minorHAnsi" w:hAnsiTheme="minorHAnsi" w:cstheme="minorHAnsi"/>
+          <w:sz w:val="24"/>
+          <w:szCs w:val="24"/>
+        </w:rPr>
+        <w:t xml:space="preserve">Server1, </w:t>
+      </w:r>
+      <w:r>
+        <w:rPr>
+          <w:rFonts w:asciiTheme="minorHAnsi" w:hAnsiTheme="minorHAnsi" w:cstheme="minorHAnsi"/>
           <w:b/>
           <w:sz w:val="24"/>
           <w:szCs w:val="24"/>
         </w:rPr>
-        <w:t>host</w:t>
-      </w:r>
-      <w:proofErr w:type="spellEnd"/>
-      <w:r>
-        <w:rPr>
+        <w:t>eq</w:t>
+      </w:r>
+      <w:r>
+        <w:rPr>
+          <w:rFonts w:asciiTheme="minorHAnsi" w:hAnsiTheme="minorHAnsi" w:cstheme="minorHAnsi"/>
+          <w:sz w:val="24"/>
+          <w:szCs w:val="24"/>
+        </w:rPr>
+        <w:t xml:space="preserve"> steht für gleich (equal) und die Nummern definieren die Anwendung. In diesem Fall steht die </w:t>
+      </w:r>
+      <w:r>
+        <w:rPr>
+          <w:rFonts w:asciiTheme="minorHAnsi" w:hAnsiTheme="minorHAnsi" w:cstheme="minorHAnsi"/>
           <w:b/>
           <w:sz w:val="24"/>
           <w:szCs w:val="24"/>
         </w:rPr>
-        <w:t xml:space="preserve"> 64.101.255.254</w:t>
-      </w:r>
-      <w:r>
-        <w:rPr>
-          <w:sz w:val="24"/>
-          <w:szCs w:val="24"/>
-        </w:rPr>
-        <w:t xml:space="preserve"> der </w:t>
-      </w:r>
-      <w:r>
-        <w:rPr>
-          <w:rFonts w:asciiTheme="minorHAnsi" w:hAnsiTheme="minorHAnsi" w:cstheme="minorHAnsi"/>
-          <w:sz w:val="24"/>
-          <w:szCs w:val="24"/>
-        </w:rPr>
-        <w:t xml:space="preserve">Server1, </w:t>
-      </w:r>
-      <w:proofErr w:type="spellStart"/>
+        <w:t>80</w:t>
+      </w:r>
+      <w:r>
+        <w:rPr>
+          <w:rFonts w:asciiTheme="minorHAnsi" w:hAnsiTheme="minorHAnsi" w:cstheme="minorHAnsi"/>
+          <w:sz w:val="24"/>
+          <w:szCs w:val="24"/>
+        </w:rPr>
+        <w:t xml:space="preserve"> für den Port von HTTP und </w:t>
+      </w:r>
       <w:r>
         <w:rPr>
           <w:rFonts w:asciiTheme="minorHAnsi" w:hAnsiTheme="minorHAnsi" w:cstheme="minorHAnsi"/>
@@ -2030,59 +1917,6 @@
           <w:sz w:val="24"/>
           <w:szCs w:val="24"/>
         </w:rPr>
-        <w:t>eq</w:t>
-      </w:r>
-      <w:proofErr w:type="spellEnd"/>
-      <w:r>
-        <w:rPr>
-          <w:rFonts w:asciiTheme="minorHAnsi" w:hAnsiTheme="minorHAnsi" w:cstheme="minorHAnsi"/>
-          <w:sz w:val="24"/>
-          <w:szCs w:val="24"/>
-        </w:rPr>
-        <w:t xml:space="preserve"> steht für gleich (</w:t>
-      </w:r>
-      <w:proofErr w:type="spellStart"/>
-      <w:r>
-        <w:rPr>
-          <w:rFonts w:asciiTheme="minorHAnsi" w:hAnsiTheme="minorHAnsi" w:cstheme="minorHAnsi"/>
-          <w:sz w:val="24"/>
-          <w:szCs w:val="24"/>
-        </w:rPr>
-        <w:t>equal</w:t>
-      </w:r>
-      <w:proofErr w:type="spellEnd"/>
-      <w:r>
-        <w:rPr>
-          <w:rFonts w:asciiTheme="minorHAnsi" w:hAnsiTheme="minorHAnsi" w:cstheme="minorHAnsi"/>
-          <w:sz w:val="24"/>
-          <w:szCs w:val="24"/>
-        </w:rPr>
-        <w:t xml:space="preserve">) und die Nummern definieren die Anwendung. In diesem Fall steht die </w:t>
-      </w:r>
-      <w:r>
-        <w:rPr>
-          <w:rFonts w:asciiTheme="minorHAnsi" w:hAnsiTheme="minorHAnsi" w:cstheme="minorHAnsi"/>
-          <w:b/>
-          <w:sz w:val="24"/>
-          <w:szCs w:val="24"/>
-        </w:rPr>
-        <w:t>80</w:t>
-      </w:r>
-      <w:r>
-        <w:rPr>
-          <w:rFonts w:asciiTheme="minorHAnsi" w:hAnsiTheme="minorHAnsi" w:cstheme="minorHAnsi"/>
-          <w:sz w:val="24"/>
-          <w:szCs w:val="24"/>
-        </w:rPr>
-        <w:t xml:space="preserve"> für den Port von HTTP und </w:t>
-      </w:r>
-      <w:r>
-        <w:rPr>
-          <w:rFonts w:asciiTheme="minorHAnsi" w:hAnsiTheme="minorHAnsi" w:cstheme="minorHAnsi"/>
-          <w:b/>
-          <w:sz w:val="24"/>
-          <w:szCs w:val="24"/>
-        </w:rPr>
         <w:t>443</w:t>
       </w:r>
       <w:r>
@@ -2145,23 +1979,7 @@
           <w:sz w:val="24"/>
           <w:szCs w:val="24"/>
         </w:rPr>
-        <w:t>zu Se</w:t>
-      </w:r>
-      <w:r>
-        <w:rPr>
-          <w:rFonts w:asciiTheme="minorHAnsi" w:hAnsiTheme="minorHAnsi" w:cstheme="minorHAnsi"/>
-          <w:sz w:val="24"/>
-          <w:szCs w:val="24"/>
-        </w:rPr>
-        <w:t xml:space="preserve">rver1 </w:t>
-      </w:r>
-      <w:r>
-        <w:rPr>
-          <w:rFonts w:asciiTheme="minorHAnsi" w:hAnsiTheme="minorHAnsi" w:cstheme="minorHAnsi"/>
-          <w:sz w:val="24"/>
-          <w:szCs w:val="24"/>
-        </w:rPr>
-        <w:t>(64.101.255.254) und Server2 (64.103.255.254) verboten werden</w:t>
+        <w:t>zu Server1 (64.101.255.254) und Server2 (64.103.255.254) verboten werden</w:t>
       </w:r>
       <w:r>
         <w:rPr>
@@ -2259,7 +2077,6 @@
         <w:pStyle w:val="Beschriftung"/>
         <w:jc w:val="center"/>
         <w:rPr>
-          <w:rStyle w:val="Standard"/>
           <w:rFonts w:asciiTheme="minorHAnsi" w:eastAsia="Times New Roman" w:hAnsiTheme="minorHAnsi" w:cstheme="minorHAnsi"/>
           <w:snapToGrid w:val="0"/>
           <w:w w:val="0"/>
@@ -2377,6 +2194,78 @@
         </w:rPr>
         <w:t xml:space="preserve"> für den Port von FTP.</w:t>
       </w:r>
+    </w:p>
+    <w:p>
+      <w:pPr>
+        <w:rPr>
+          <w:rFonts w:asciiTheme="minorHAnsi" w:hAnsiTheme="minorHAnsi" w:cstheme="minorHAnsi"/>
+          <w:lang w:val="de-DE"/>
+        </w:rPr>
+      </w:pPr>
+    </w:p>
+    <w:p>
+      <w:pPr>
+        <w:rPr>
+          <w:rFonts w:asciiTheme="minorHAnsi" w:hAnsiTheme="minorHAnsi" w:cstheme="minorHAnsi"/>
+          <w:lang w:val="de-DE"/>
+        </w:rPr>
+      </w:pPr>
+    </w:p>
+    <w:p>
+      <w:pPr>
+        <w:rPr>
+          <w:rFonts w:asciiTheme="minorHAnsi" w:hAnsiTheme="minorHAnsi" w:cstheme="minorHAnsi"/>
+          <w:lang w:val="de-DE"/>
+        </w:rPr>
+      </w:pPr>
+    </w:p>
+    <w:p>
+      <w:pPr>
+        <w:rPr>
+          <w:rFonts w:asciiTheme="minorHAnsi" w:hAnsiTheme="minorHAnsi" w:cstheme="minorHAnsi"/>
+          <w:lang w:val="de-DE"/>
+        </w:rPr>
+      </w:pPr>
+    </w:p>
+    <w:p>
+      <w:pPr>
+        <w:rPr>
+          <w:rFonts w:asciiTheme="minorHAnsi" w:hAnsiTheme="minorHAnsi" w:cstheme="minorHAnsi"/>
+          <w:lang w:val="de-DE"/>
+        </w:rPr>
+      </w:pPr>
+    </w:p>
+    <w:p>
+      <w:pPr>
+        <w:rPr>
+          <w:rFonts w:asciiTheme="minorHAnsi" w:hAnsiTheme="minorHAnsi" w:cstheme="minorHAnsi"/>
+          <w:lang w:val="de-DE"/>
+        </w:rPr>
+      </w:pPr>
+    </w:p>
+    <w:p>
+      <w:pPr>
+        <w:rPr>
+          <w:rFonts w:asciiTheme="minorHAnsi" w:hAnsiTheme="minorHAnsi" w:cstheme="minorHAnsi"/>
+          <w:lang w:val="de-DE"/>
+        </w:rPr>
+      </w:pPr>
+    </w:p>
+    <w:p>
+      <w:pPr>
+        <w:rPr>
+          <w:rFonts w:asciiTheme="minorHAnsi" w:hAnsiTheme="minorHAnsi" w:cstheme="minorHAnsi"/>
+          <w:lang w:val="de-DE"/>
+        </w:rPr>
+      </w:pPr>
+    </w:p>
+    <w:p>
+      <w:pPr>
+        <w:rPr>
+          <w:rFonts w:asciiTheme="minorHAnsi" w:hAnsiTheme="minorHAnsi" w:cstheme="minorHAnsi"/>
+          <w:lang w:val="de-DE"/>
+        </w:rPr>
+      </w:pPr>
     </w:p>
     <w:p>
       <w:pPr>
@@ -2548,7 +2437,6 @@
           <w:rFonts w:asciiTheme="minorHAnsi" w:hAnsiTheme="minorHAnsi" w:cstheme="minorHAnsi"/>
           <w:lang w:val="de-DE"/>
         </w:rPr>
-        <w:lastRenderedPageBreak/>
         <w:t xml:space="preserve">Dieser Befehl ist etwas anders als die Vorigen, denn statt dem TCP wird </w:t>
       </w:r>
       <w:r>
@@ -2754,14 +2642,6 @@
           <w:lang w:val="de-DE"/>
         </w:rPr>
       </w:pPr>
-    </w:p>
-    <w:p>
-      <w:pPr>
-        <w:rPr>
-          <w:rFonts w:asciiTheme="minorHAnsi" w:hAnsiTheme="minorHAnsi" w:cstheme="minorHAnsi"/>
-          <w:lang w:val="de-DE"/>
-        </w:rPr>
-      </w:pPr>
       <w:r>
         <w:rPr>
           <w:rFonts w:asciiTheme="minorHAnsi" w:hAnsiTheme="minorHAnsi" w:cstheme="minorHAnsi"/>
@@ -2805,7 +2685,6 @@
         </w:rPr>
         <w:t xml:space="preserve">Dazu muss man zunächst mit dem Befehl </w:t>
       </w:r>
-      <w:proofErr w:type="spellStart"/>
       <w:r>
         <w:rPr>
           <w:rFonts w:asciiTheme="minorHAnsi" w:hAnsiTheme="minorHAnsi" w:cstheme="minorHAnsi"/>
@@ -2814,7 +2693,6 @@
         </w:rPr>
         <w:t>exit</w:t>
       </w:r>
-      <w:proofErr w:type="spellEnd"/>
       <w:r>
         <w:rPr>
           <w:rFonts w:asciiTheme="minorHAnsi" w:hAnsiTheme="minorHAnsi" w:cstheme="minorHAnsi"/>
@@ -2834,23 +2712,7 @@
           <w:rFonts w:asciiTheme="minorHAnsi" w:hAnsiTheme="minorHAnsi" w:cstheme="minorHAnsi"/>
           <w:lang w:val="de-DE"/>
         </w:rPr>
-        <w:t xml:space="preserve"> der ACL verlassen. Danach wechselt man zu der Schnittstelle an die man die ACL verweisen will, in diesem Fall zu der </w:t>
-      </w:r>
-      <w:proofErr w:type="spellStart"/>
-      <w:r>
-        <w:rPr>
-          <w:rFonts w:asciiTheme="minorHAnsi" w:hAnsiTheme="minorHAnsi" w:cstheme="minorHAnsi"/>
-          <w:lang w:val="de-DE"/>
-        </w:rPr>
-        <w:t>GigabitEthernet</w:t>
-      </w:r>
-      <w:proofErr w:type="spellEnd"/>
-      <w:r>
-        <w:rPr>
-          <w:rFonts w:asciiTheme="minorHAnsi" w:hAnsiTheme="minorHAnsi" w:cstheme="minorHAnsi"/>
-          <w:lang w:val="de-DE"/>
-        </w:rPr>
-        <w:t xml:space="preserve"> 0/0 </w:t>
+        <w:t xml:space="preserve"> der ACL verlassen. Danach wechselt man zu der Schnittstelle an die man die ACL verweisen will, in diesem Fall zu der GigabitEthernet 0/0 </w:t>
       </w:r>
       <w:r>
         <w:rPr>
@@ -2866,84 +2728,64 @@
         </w:rPr>
         <w:t xml:space="preserve">, dazu führt man den Befehl </w:t>
       </w:r>
-      <w:proofErr w:type="spellStart"/>
       <w:r>
         <w:rPr>
           <w:rFonts w:asciiTheme="minorHAnsi" w:hAnsiTheme="minorHAnsi" w:cstheme="minorHAnsi"/>
           <w:b/>
           <w:lang w:val="de-DE"/>
         </w:rPr>
-        <w:t>interface</w:t>
-      </w:r>
-      <w:proofErr w:type="spellEnd"/>
+        <w:t>interface gigabitethernet0/0</w:t>
+      </w:r>
+      <w:r>
+        <w:rPr>
+          <w:rFonts w:asciiTheme="minorHAnsi" w:hAnsiTheme="minorHAnsi" w:cstheme="minorHAnsi"/>
+          <w:lang w:val="de-DE"/>
+        </w:rPr>
+        <w:t xml:space="preserve"> aus</w:t>
+      </w:r>
+      <w:r>
+        <w:rPr>
+          <w:rFonts w:asciiTheme="minorHAnsi" w:hAnsiTheme="minorHAnsi" w:cstheme="minorHAnsi"/>
+          <w:lang w:val="de-DE"/>
+        </w:rPr>
+        <w:t>.</w:t>
+      </w:r>
+      <w:r>
+        <w:rPr>
+          <w:rFonts w:asciiTheme="minorHAnsi" w:hAnsiTheme="minorHAnsi" w:cstheme="minorHAnsi"/>
+          <w:lang w:val="de-DE"/>
+        </w:rPr>
+        <w:t xml:space="preserve"> Befindet man sich j</w:t>
+      </w:r>
+      <w:r>
+        <w:rPr>
+          <w:rFonts w:asciiTheme="minorHAnsi" w:hAnsiTheme="minorHAnsi" w:cstheme="minorHAnsi"/>
+          <w:lang w:val="de-DE"/>
+        </w:rPr>
+        <w:t>etzt auf der Schnittstelle, führ</w:t>
+      </w:r>
+      <w:r>
+        <w:rPr>
+          <w:rFonts w:asciiTheme="minorHAnsi" w:hAnsiTheme="minorHAnsi" w:cstheme="minorHAnsi"/>
+          <w:lang w:val="de-DE"/>
+        </w:rPr>
+        <w:t xml:space="preserve">t man folgenden Befehl aus </w:t>
+      </w:r>
       <w:r>
         <w:rPr>
           <w:rFonts w:asciiTheme="minorHAnsi" w:hAnsiTheme="minorHAnsi" w:cstheme="minorHAnsi"/>
           <w:b/>
           <w:lang w:val="de-DE"/>
         </w:rPr>
-        <w:t xml:space="preserve"> gigabitethernet0/0</w:t>
-      </w:r>
-      <w:r>
-        <w:rPr>
-          <w:rFonts w:asciiTheme="minorHAnsi" w:hAnsiTheme="minorHAnsi" w:cstheme="minorHAnsi"/>
-          <w:lang w:val="de-DE"/>
-        </w:rPr>
-        <w:t xml:space="preserve"> aus</w:t>
-      </w:r>
-      <w:r>
-        <w:rPr>
-          <w:rFonts w:asciiTheme="minorHAnsi" w:hAnsiTheme="minorHAnsi" w:cstheme="minorHAnsi"/>
-          <w:lang w:val="de-DE"/>
-        </w:rPr>
-        <w:t>.</w:t>
-      </w:r>
-      <w:r>
-        <w:rPr>
-          <w:rFonts w:asciiTheme="minorHAnsi" w:hAnsiTheme="minorHAnsi" w:cstheme="minorHAnsi"/>
-          <w:lang w:val="de-DE"/>
-        </w:rPr>
-        <w:t xml:space="preserve"> Befindet man sich j</w:t>
-      </w:r>
-      <w:r>
-        <w:rPr>
-          <w:rFonts w:asciiTheme="minorHAnsi" w:hAnsiTheme="minorHAnsi" w:cstheme="minorHAnsi"/>
-          <w:lang w:val="de-DE"/>
-        </w:rPr>
-        <w:t>etzt auf der Schnittstelle, führ</w:t>
-      </w:r>
-      <w:r>
-        <w:rPr>
-          <w:rFonts w:asciiTheme="minorHAnsi" w:hAnsiTheme="minorHAnsi" w:cstheme="minorHAnsi"/>
-          <w:lang w:val="de-DE"/>
-        </w:rPr>
-        <w:t xml:space="preserve">t man folgenden Befehl aus </w:t>
-      </w:r>
-      <w:proofErr w:type="spellStart"/>
+        <w:t>i</w:t>
+      </w:r>
       <w:r>
         <w:rPr>
           <w:rFonts w:asciiTheme="minorHAnsi" w:hAnsiTheme="minorHAnsi" w:cstheme="minorHAnsi"/>
           <w:b/>
           <w:lang w:val="de-DE"/>
         </w:rPr>
-        <w:t>i</w:t>
-      </w:r>
-      <w:r>
-        <w:rPr>
-          <w:rFonts w:asciiTheme="minorHAnsi" w:hAnsiTheme="minorHAnsi" w:cstheme="minorHAnsi"/>
-          <w:b/>
-          <w:lang w:val="de-DE"/>
-        </w:rPr>
-        <w:t>p</w:t>
-      </w:r>
-      <w:proofErr w:type="spellEnd"/>
-      <w:r>
-        <w:rPr>
-          <w:rFonts w:asciiTheme="minorHAnsi" w:hAnsiTheme="minorHAnsi" w:cstheme="minorHAnsi"/>
-          <w:b/>
-          <w:lang w:val="de-DE"/>
-        </w:rPr>
-        <w:t xml:space="preserve"> access-group ACL in</w:t>
+        <w:t>p access-group ACL in</w:t>
       </w:r>
       <w:r>
         <w:rPr>
@@ -3179,47 +3021,413 @@
       <w:pPr>
         <w:pStyle w:val="berschrift"/>
         <w:jc w:val="center"/>
-        <w:rPr>
-          <w:b w:val="0"/>
-          <w:bCs w:val="0"/>
-          <w:sz w:val="22"/>
-          <w:szCs w:val="22"/>
-        </w:rPr>
-      </w:pPr>
-    </w:p>
-    <w:p>
-      <w:pPr>
-        <w:pStyle w:val="Text"/>
-      </w:pPr>
-    </w:p>
-    <w:p>
-      <w:pPr>
-        <w:pStyle w:val="Text"/>
-      </w:pPr>
-    </w:p>
-    <w:p>
-      <w:pPr>
-        <w:pStyle w:val="Text"/>
-      </w:pPr>
-    </w:p>
-    <w:p>
-      <w:pPr>
-        <w:pStyle w:val="Text"/>
-      </w:pPr>
-    </w:p>
-    <w:p>
-      <w:pPr>
-        <w:pStyle w:val="Text"/>
-      </w:pPr>
-    </w:p>
-    <w:p>
-      <w:pPr>
-        <w:pStyle w:val="Text"/>
-      </w:pPr>
-    </w:p>
-    <w:p>
-      <w:pPr>
-        <w:pStyle w:val="Text"/>
+      </w:pPr>
+      <w:r>
+        <w:t>Versuchsergebnisse</w:t>
+      </w:r>
+    </w:p>
+    <w:p>
+      <w:pPr>
+        <w:pStyle w:val="Text"/>
+      </w:pPr>
+    </w:p>
+    <w:p>
+      <w:pPr>
+        <w:pStyle w:val="Text"/>
+      </w:pPr>
+    </w:p>
+    <w:p>
+      <w:pPr>
+        <w:pStyle w:val="Text"/>
+        <w:spacing w:line="360" w:lineRule="auto"/>
+        <w:rPr>
+          <w:sz w:val="24"/>
+          <w:szCs w:val="24"/>
+        </w:rPr>
+      </w:pPr>
+      <w:r>
+        <w:rPr>
+          <w:sz w:val="24"/>
+          <w:szCs w:val="24"/>
+        </w:rPr>
+        <w:t xml:space="preserve">Nach erfolgreicher </w:t>
+      </w:r>
+      <w:r>
+        <w:rPr>
+          <w:sz w:val="24"/>
+          <w:szCs w:val="24"/>
+        </w:rPr>
+        <w:t>Durchführung</w:t>
+      </w:r>
+      <w:r>
+        <w:rPr>
+          <w:sz w:val="24"/>
+          <w:szCs w:val="24"/>
+        </w:rPr>
+        <w:t xml:space="preserve"> diesen Versuchs ist man in der lange</w:t>
+      </w:r>
+      <w:r>
+        <w:rPr>
+          <w:sz w:val="24"/>
+          <w:szCs w:val="24"/>
+        </w:rPr>
+        <w:t xml:space="preserve"> eine extended ACL zu erstellen und</w:t>
+      </w:r>
+      <w:r>
+        <w:rPr>
+          <w:sz w:val="24"/>
+          <w:szCs w:val="24"/>
+        </w:rPr>
+        <w:t xml:space="preserve"> </w:t>
+      </w:r>
+      <w:r>
+        <w:rPr>
+          <w:sz w:val="24"/>
+          <w:szCs w:val="24"/>
+        </w:rPr>
+        <w:t xml:space="preserve">kennt die Befehle mit samt derer Bedeutung zum </w:t>
+      </w:r>
+      <w:r>
+        <w:rPr>
+          <w:sz w:val="24"/>
+          <w:szCs w:val="24"/>
+        </w:rPr>
+        <w:t>Erstellen</w:t>
+      </w:r>
+      <w:r>
+        <w:rPr>
+          <w:sz w:val="24"/>
+          <w:szCs w:val="24"/>
+        </w:rPr>
+        <w:t xml:space="preserve"> der einzelnen Kriterien zum </w:t>
+      </w:r>
+      <w:r>
+        <w:rPr>
+          <w:sz w:val="24"/>
+          <w:szCs w:val="24"/>
+        </w:rPr>
+        <w:t>Zulassen</w:t>
+      </w:r>
+      <w:r>
+        <w:rPr>
+          <w:sz w:val="24"/>
+          <w:szCs w:val="24"/>
+        </w:rPr>
+        <w:t xml:space="preserve"> oder blockieren des Datenflusses. Zudem ist man in der Lage die erstelle ACL einer </w:t>
+      </w:r>
+      <w:r>
+        <w:rPr>
+          <w:sz w:val="24"/>
+          <w:szCs w:val="24"/>
+        </w:rPr>
+        <w:t>Schnittstelle</w:t>
+      </w:r>
+      <w:r>
+        <w:rPr>
+          <w:sz w:val="24"/>
+          <w:szCs w:val="24"/>
+        </w:rPr>
+        <w:t xml:space="preserve"> am Router zuzuweisen und dieser festzulegen ob die ACL für den einkommenden oder für den ausgehenden Datenfluss zuständig sein soll.</w:t>
+      </w:r>
+    </w:p>
+    <w:p>
+      <w:pPr>
+        <w:pStyle w:val="Text"/>
+        <w:spacing w:line="360" w:lineRule="auto"/>
+        <w:rPr>
+          <w:sz w:val="24"/>
+          <w:szCs w:val="24"/>
+        </w:rPr>
+      </w:pPr>
+      <w:r>
+        <w:rPr>
+          <w:sz w:val="24"/>
+          <w:szCs w:val="24"/>
+        </w:rPr>
+        <w:t xml:space="preserve">Zum kontrollieren seines </w:t>
+      </w:r>
+      <w:r>
+        <w:rPr>
+          <w:sz w:val="24"/>
+          <w:szCs w:val="24"/>
+        </w:rPr>
+        <w:t>Ergebnisses</w:t>
+      </w:r>
+      <w:r>
+        <w:rPr>
+          <w:sz w:val="24"/>
+          <w:szCs w:val="24"/>
+        </w:rPr>
+        <w:t xml:space="preserve"> kann man sich die access-list des Routers angucken. Diese ist einsehbar wenn man sich im privilegierten Modus des Routers befindet und den Befehl </w:t>
+      </w:r>
+      <w:r>
+        <w:rPr>
+          <w:b/>
+          <w:sz w:val="24"/>
+          <w:szCs w:val="24"/>
+        </w:rPr>
+        <w:t>show access-list</w:t>
+      </w:r>
+      <w:r>
+        <w:rPr>
+          <w:sz w:val="24"/>
+          <w:szCs w:val="24"/>
+        </w:rPr>
+        <w:t xml:space="preserve"> eingibt. Danach kann man seine erstellte access-list mit der folgenden vergleichen:</w:t>
+      </w:r>
+    </w:p>
+    <w:p>
+      <w:pPr>
+        <w:pStyle w:val="Text"/>
+        <w:spacing w:line="360" w:lineRule="auto"/>
+        <w:rPr>
+          <w:sz w:val="24"/>
+          <w:szCs w:val="24"/>
+        </w:rPr>
+      </w:pPr>
+    </w:p>
+    <w:p>
+      <w:pPr>
+        <w:pStyle w:val="Text"/>
+        <w:keepNext/>
+        <w:spacing w:line="360" w:lineRule="auto"/>
+        <w:jc w:val="center"/>
+      </w:pPr>
+      <w:r>
+        <w:rPr>
+          <w:noProof/>
+          <w:sz w:val="24"/>
+          <w:szCs w:val="24"/>
+        </w:rPr>
+        <w:drawing>
+          <wp:inline distT="0" distB="0" distL="0" distR="0" wp14:anchorId="10F43220" wp14:editId="0333A908">
+            <wp:extent cx="4105275" cy="1600200"/>
+            <wp:effectExtent l="0" t="0" r="9525" b="0"/>
+            <wp:docPr id="4" name="Grafik 4" descr="C:\Users\Antek\Desktop\bild5.png"/>
+            <wp:cNvGraphicFramePr>
+              <a:graphicFrameLocks xmlns:a="http://schemas.openxmlformats.org/drawingml/2006/main" noChangeAspect="1"/>
+            </wp:cNvGraphicFramePr>
+            <a:graphic xmlns:a="http://schemas.openxmlformats.org/drawingml/2006/main">
+              <a:graphicData uri="http://schemas.openxmlformats.org/drawingml/2006/picture">
+                <pic:pic xmlns:pic="http://schemas.openxmlformats.org/drawingml/2006/picture">
+                  <pic:nvPicPr>
+                    <pic:cNvPr id="0" name="Picture 1" descr="C:\Users\Antek\Desktop\bild5.png"/>
+                    <pic:cNvPicPr>
+                      <a:picLocks noChangeAspect="1" noChangeArrowheads="1"/>
+                    </pic:cNvPicPr>
+                  </pic:nvPicPr>
+                  <pic:blipFill>
+                    <a:blip r:embed="rId14">
+                      <a:extLst>
+                        <a:ext uri="{28A0092B-C50C-407E-A947-70E740481C1C}">
+                          <a14:useLocalDpi xmlns:a14="http://schemas.microsoft.com/office/drawing/2010/main" val="0"/>
+                        </a:ext>
+                      </a:extLst>
+                    </a:blip>
+                    <a:srcRect/>
+                    <a:stretch>
+                      <a:fillRect/>
+                    </a:stretch>
+                  </pic:blipFill>
+                  <pic:spPr bwMode="auto">
+                    <a:xfrm>
+                      <a:off x="0" y="0"/>
+                      <a:ext cx="4105275" cy="1600200"/>
+                    </a:xfrm>
+                    <a:prstGeom prst="rect">
+                      <a:avLst/>
+                    </a:prstGeom>
+                    <a:noFill/>
+                    <a:ln>
+                      <a:noFill/>
+                    </a:ln>
+                  </pic:spPr>
+                </pic:pic>
+              </a:graphicData>
+            </a:graphic>
+          </wp:inline>
+        </w:drawing>
+      </w:r>
+    </w:p>
+    <w:p>
+      <w:pPr>
+        <w:pStyle w:val="Beschriftung"/>
+        <w:jc w:val="center"/>
+        <w:rPr>
+          <w:sz w:val="24"/>
+          <w:szCs w:val="24"/>
+          <w:lang w:val="de-DE"/>
+        </w:rPr>
+      </w:pPr>
+      <w:r>
+        <w:rPr>
+          <w:lang w:val="de-DE"/>
+        </w:rPr>
+        <w:t xml:space="preserve">Abbildung </w:t>
+      </w:r>
+      <w:r>
+        <w:fldChar w:fldCharType="begin"/>
+      </w:r>
+      <w:r>
+        <w:rPr>
+          <w:lang w:val="de-DE"/>
+        </w:rPr>
+        <w:instrText xml:space="preserve"> SEQ Abbildung \* ARABIC </w:instrText>
+      </w:r>
+      <w:r>
+        <w:fldChar w:fldCharType="separate"/>
+      </w:r>
+      <w:r>
+        <w:rPr>
+          <w:noProof/>
+          <w:lang w:val="de-DE"/>
+        </w:rPr>
+        <w:t>6</w:t>
+      </w:r>
+      <w:r>
+        <w:fldChar w:fldCharType="end"/>
+      </w:r>
+      <w:r>
+        <w:rPr>
+          <w:lang w:val="de-DE"/>
+        </w:rPr>
+        <w:t xml:space="preserve"> - Ergebnis der access-list</w:t>
+      </w:r>
+    </w:p>
+    <w:p>
+      <w:pPr>
+        <w:pStyle w:val="Text"/>
+        <w:spacing w:line="360" w:lineRule="auto"/>
+        <w:rPr>
+          <w:sz w:val="24"/>
+          <w:szCs w:val="24"/>
+        </w:rPr>
+      </w:pPr>
+    </w:p>
+    <w:p>
+      <w:pPr>
+        <w:pStyle w:val="Text"/>
+        <w:spacing w:line="360" w:lineRule="auto"/>
+        <w:rPr>
+          <w:sz w:val="24"/>
+          <w:szCs w:val="24"/>
+        </w:rPr>
+      </w:pPr>
+      <w:r>
+        <w:rPr>
+          <w:sz w:val="24"/>
+          <w:szCs w:val="24"/>
+        </w:rPr>
+        <w:t>Ist die ACL aus der Abbildung exakt wie die erstelle ACL,</w:t>
+      </w:r>
+      <w:r>
+        <w:rPr>
+          <w:sz w:val="24"/>
+          <w:szCs w:val="24"/>
+        </w:rPr>
+        <w:t xml:space="preserve"> wurde der Versuch erfolgreich durchgeführt. </w:t>
+      </w:r>
+    </w:p>
+    <w:p>
+      <w:pPr>
+        <w:pStyle w:val="Text"/>
+        <w:spacing w:line="360" w:lineRule="auto"/>
+        <w:rPr>
+          <w:sz w:val="24"/>
+          <w:szCs w:val="24"/>
+        </w:rPr>
+      </w:pPr>
+      <w:r>
+        <w:rPr>
+          <w:sz w:val="24"/>
+          <w:szCs w:val="24"/>
+        </w:rPr>
+        <w:t xml:space="preserve">Zusätzlich kann mein sein </w:t>
+      </w:r>
+      <w:r>
+        <w:rPr>
+          <w:sz w:val="24"/>
+          <w:szCs w:val="24"/>
+        </w:rPr>
+        <w:t>Ergebnis</w:t>
+      </w:r>
+      <w:r>
+        <w:rPr>
+          <w:sz w:val="24"/>
+          <w:szCs w:val="24"/>
+        </w:rPr>
+        <w:t xml:space="preserve"> testen indem man die zuvor festgelegten Kriterien der ACL </w:t>
+      </w:r>
+      <w:r>
+        <w:rPr>
+          <w:sz w:val="24"/>
+          <w:szCs w:val="24"/>
+        </w:rPr>
+        <w:t>austestet</w:t>
+      </w:r>
+      <w:r>
+        <w:rPr>
+          <w:sz w:val="24"/>
+          <w:szCs w:val="24"/>
+        </w:rPr>
+        <w:t xml:space="preserve">. Zum Beispiel könnte man von PC1 versuchen den Webserver von Server1 anzusprechen, oder versuchen sich von PC2 per FTP mit dem Server2 zu verbinden. Wenn alle definierten Kriterien das richtige </w:t>
+      </w:r>
+      <w:r>
+        <w:rPr>
+          <w:sz w:val="24"/>
+          <w:szCs w:val="24"/>
+        </w:rPr>
+        <w:t>Ergebnis</w:t>
+      </w:r>
+      <w:r>
+        <w:rPr>
+          <w:sz w:val="24"/>
+          <w:szCs w:val="24"/>
+        </w:rPr>
+        <w:t xml:space="preserve"> liefern, wurde der Versuch ebenso erfolgreich abgeschlossen.</w:t>
+      </w:r>
+    </w:p>
+    <w:p>
+      <w:pPr>
+        <w:pStyle w:val="Text"/>
+        <w:spacing w:line="360" w:lineRule="auto"/>
+        <w:rPr>
+          <w:sz w:val="24"/>
+          <w:szCs w:val="24"/>
+        </w:rPr>
+      </w:pPr>
+    </w:p>
+    <w:p>
+      <w:pPr>
+        <w:pStyle w:val="Text"/>
+        <w:spacing w:line="360" w:lineRule="auto"/>
+        <w:rPr>
+          <w:sz w:val="24"/>
+          <w:szCs w:val="24"/>
+        </w:rPr>
+      </w:pPr>
+    </w:p>
+    <w:p>
+      <w:pPr>
+        <w:pStyle w:val="Text"/>
+        <w:spacing w:line="360" w:lineRule="auto"/>
+      </w:pPr>
+      <w:r>
+        <w:rPr>
+          <w:sz w:val="24"/>
+          <w:szCs w:val="24"/>
+        </w:rPr>
+        <w:br w:type="page"/>
+      </w:r>
+    </w:p>
+    <w:p>
+      <w:pPr>
+        <w:pStyle w:val="Text"/>
+        <w:spacing w:line="360" w:lineRule="auto"/>
+        <w:rPr>
+          <w:sz w:val="24"/>
+          <w:szCs w:val="24"/>
+        </w:rPr>
       </w:pPr>
     </w:p>
     <w:p>
@@ -3228,65 +3436,6 @@
         <w:jc w:val="center"/>
       </w:pPr>
       <w:r>
-        <w:t>Versuchsergebnisse</w:t>
-      </w:r>
-    </w:p>
-    <w:p>
-      <w:pPr>
-        <w:pStyle w:val="Text"/>
-      </w:pPr>
-    </w:p>
-    <w:p>
-      <w:pPr>
-        <w:pStyle w:val="Text"/>
-        <w:spacing w:line="360" w:lineRule="auto"/>
-        <w:rPr>
-          <w:sz w:val="24"/>
-          <w:szCs w:val="24"/>
-        </w:rPr>
-      </w:pPr>
-      <w:bookmarkStart w:id="0" w:name="_GoBack"/>
-      <w:bookmarkEnd w:id="0"/>
-    </w:p>
-    <w:p>
-      <w:pPr>
-        <w:pStyle w:val="Text"/>
-        <w:spacing w:line="360" w:lineRule="auto"/>
-        <w:rPr>
-          <w:sz w:val="24"/>
-          <w:szCs w:val="24"/>
-        </w:rPr>
-      </w:pPr>
-    </w:p>
-    <w:p>
-      <w:pPr>
-        <w:pStyle w:val="Text"/>
-        <w:spacing w:line="360" w:lineRule="auto"/>
-      </w:pPr>
-      <w:r>
-        <w:rPr>
-          <w:sz w:val="24"/>
-          <w:szCs w:val="24"/>
-        </w:rPr>
-        <w:br w:type="page"/>
-      </w:r>
-    </w:p>
-    <w:p>
-      <w:pPr>
-        <w:pStyle w:val="Text"/>
-        <w:spacing w:line="360" w:lineRule="auto"/>
-        <w:rPr>
-          <w:sz w:val="24"/>
-          <w:szCs w:val="24"/>
-        </w:rPr>
-      </w:pPr>
-    </w:p>
-    <w:p>
-      <w:pPr>
-        <w:pStyle w:val="berschrift"/>
-        <w:jc w:val="center"/>
-      </w:pPr>
-      <w:r>
         <w:t>Quellenverzeichnis</w:t>
       </w:r>
     </w:p>
@@ -3321,7 +3470,7 @@
         </w:rPr>
         <w:t xml:space="preserve">ACL Wiki - 05.11.15 - </w:t>
       </w:r>
-      <w:hyperlink r:id="rId14" w:history="1">
+      <w:hyperlink r:id="rId15" w:history="1">
         <w:r>
           <w:rPr>
             <w:rStyle w:val="Hyperlink"/>
@@ -3367,7 +3516,7 @@
         </w:rPr>
         <w:t xml:space="preserve"> 05.11.15 - </w:t>
       </w:r>
-      <w:hyperlink r:id="rId15" w:history="1">
+      <w:hyperlink r:id="rId16" w:history="1">
         <w:r>
           <w:rPr>
             <w:rStyle w:val="Hyperlink"/>
@@ -3402,7 +3551,7 @@
         </w:rPr>
         <w:t xml:space="preserve">ACL Beschreibung - 05.11.15 - </w:t>
       </w:r>
-      <w:hyperlink r:id="rId16" w:history="1">
+      <w:hyperlink r:id="rId17" w:history="1">
         <w:r>
           <w:rPr>
             <w:rStyle w:val="Hyperlink"/>
@@ -3436,23 +3585,7 @@
           <w:rFonts w:eastAsia="Arial Unicode MS" w:hAnsi="Arial Unicode MS" w:cs="Arial Unicode MS"/>
           <w:lang w:val="en-US"/>
         </w:rPr>
-        <w:t xml:space="preserve">Cisco IOS </w:t>
-      </w:r>
-      <w:proofErr w:type="spellStart"/>
-      <w:r>
-        <w:rPr>
-          <w:rFonts w:eastAsia="Arial Unicode MS" w:hAnsi="Arial Unicode MS" w:cs="Arial Unicode MS"/>
-          <w:lang w:val="en-US"/>
-        </w:rPr>
-        <w:t>Kommandos</w:t>
-      </w:r>
-      <w:proofErr w:type="spellEnd"/>
-      <w:r>
-        <w:rPr>
-          <w:rFonts w:eastAsia="Arial Unicode MS" w:hAnsi="Arial Unicode MS" w:cs="Arial Unicode MS"/>
-          <w:lang w:val="en-US"/>
-        </w:rPr>
-        <w:t xml:space="preserve"> </w:t>
+        <w:t xml:space="preserve">Cisco IOS Kommandos </w:t>
       </w:r>
       <w:r>
         <w:rPr>
@@ -3478,8 +3611,8 @@
       </w:r>
     </w:p>
     <w:sectPr>
-      <w:headerReference w:type="default" r:id="rId17"/>
-      <w:footerReference w:type="default" r:id="rId18"/>
+      <w:headerReference w:type="default" r:id="rId18"/>
+      <w:footerReference w:type="default" r:id="rId19"/>
       <w:pgSz w:w="11906" w:h="16838"/>
       <w:pgMar w:top="1134" w:right="1134" w:bottom="1134" w:left="1134" w:header="709" w:footer="850" w:gutter="0"/>
       <w:cols w:space="720"/>
@@ -3537,7 +3670,7 @@
       <w:rPr>
         <w:noProof/>
       </w:rPr>
-      <w:t>7</w:t>
+      <w:t>1</w:t>
     </w:r>
     <w:r>
       <w:fldChar w:fldCharType="end"/>

</xml_diff>